<commit_message>
QA Reports for PMS Revamp 1.3.0-beta.4
Signed-off-by: maheswaras <maheswara.s@cyberpwn.com>
</commit_message>
<xml_diff>
--- a/PMS Revamp/1.3.0-beta.4/PMS Revamp 1.3.0-beta.4_Functional Test Report.docx
+++ b/PMS Revamp/1.3.0-beta.4/PMS Revamp 1.3.0-beta.4_Functional Test Report.docx
@@ -1377,7 +1377,7 @@
       <w:r>
         <w:fldChar w:fldCharType="separate"/>
       </w:r>
-      <w:hyperlink w:anchor="_Toc221226202" w:history="1">
+      <w:hyperlink w:anchor="_Toc221277007" w:history="1">
         <w:r>
           <w:rPr>
             <w:rStyle w:val="Hyperlink"/>
@@ -1419,7 +1419,7 @@
             <w:noProof/>
             <w:webHidden/>
           </w:rPr>
-          <w:instrText xml:space="preserve"> PAGEREF _Toc221226202 \h </w:instrText>
+          <w:instrText xml:space="preserve"> PAGEREF _Toc221277007 \h </w:instrText>
         </w:r>
         <w:r>
           <w:rPr>
@@ -1459,7 +1459,7 @@
           <w:lang w:val="en-IN" w:eastAsia="en-IN"/>
         </w:rPr>
       </w:pPr>
-      <w:hyperlink w:anchor="_Toc221226203" w:history="1">
+      <w:hyperlink w:anchor="_Toc221277008" w:history="1">
         <w:r>
           <w:rPr>
             <w:rStyle w:val="Hyperlink"/>
@@ -1501,7 +1501,7 @@
             <w:noProof/>
             <w:webHidden/>
           </w:rPr>
-          <w:instrText xml:space="preserve"> PAGEREF _Toc221226203 \h </w:instrText>
+          <w:instrText xml:space="preserve"> PAGEREF _Toc221277008 \h </w:instrText>
         </w:r>
         <w:r>
           <w:rPr>
@@ -1541,7 +1541,7 @@
           <w:lang w:val="en-IN" w:eastAsia="en-IN"/>
         </w:rPr>
       </w:pPr>
-      <w:hyperlink w:anchor="_Toc221226204" w:history="1">
+      <w:hyperlink w:anchor="_Toc221277009" w:history="1">
         <w:r>
           <w:rPr>
             <w:rStyle w:val="Hyperlink"/>
@@ -1583,7 +1583,7 @@
             <w:noProof/>
             <w:webHidden/>
           </w:rPr>
-          <w:instrText xml:space="preserve"> PAGEREF _Toc221226204 \h </w:instrText>
+          <w:instrText xml:space="preserve"> PAGEREF _Toc221277009 \h </w:instrText>
         </w:r>
         <w:r>
           <w:rPr>
@@ -1623,7 +1623,7 @@
           <w:lang w:val="en-IN" w:eastAsia="en-IN"/>
         </w:rPr>
       </w:pPr>
-      <w:hyperlink w:anchor="_Toc221226205" w:history="1">
+      <w:hyperlink w:anchor="_Toc221277010" w:history="1">
         <w:r>
           <w:rPr>
             <w:rStyle w:val="Hyperlink"/>
@@ -1665,7 +1665,7 @@
             <w:noProof/>
             <w:webHidden/>
           </w:rPr>
-          <w:instrText xml:space="preserve"> PAGEREF _Toc221226205 \h </w:instrText>
+          <w:instrText xml:space="preserve"> PAGEREF _Toc221277010 \h </w:instrText>
         </w:r>
         <w:r>
           <w:rPr>
@@ -1705,7 +1705,7 @@
           <w:lang w:val="en-IN" w:eastAsia="en-IN"/>
         </w:rPr>
       </w:pPr>
-      <w:hyperlink w:anchor="_Toc221226206" w:history="1">
+      <w:hyperlink w:anchor="_Toc221277011" w:history="1">
         <w:r>
           <w:rPr>
             <w:rStyle w:val="Hyperlink"/>
@@ -1747,7 +1747,7 @@
             <w:noProof/>
             <w:webHidden/>
           </w:rPr>
-          <w:instrText xml:space="preserve"> PAGEREF _Toc221226206 \h </w:instrText>
+          <w:instrText xml:space="preserve"> PAGEREF _Toc221277011 \h </w:instrText>
         </w:r>
         <w:r>
           <w:rPr>
@@ -1787,7 +1787,7 @@
           <w:lang w:val="en-IN" w:eastAsia="en-IN"/>
         </w:rPr>
       </w:pPr>
-      <w:hyperlink w:anchor="_Toc221226207" w:history="1">
+      <w:hyperlink w:anchor="_Toc221277012" w:history="1">
         <w:r>
           <w:rPr>
             <w:rStyle w:val="Hyperlink"/>
@@ -1829,7 +1829,7 @@
             <w:noProof/>
             <w:webHidden/>
           </w:rPr>
-          <w:instrText xml:space="preserve"> PAGEREF _Toc221226207 \h </w:instrText>
+          <w:instrText xml:space="preserve"> PAGEREF _Toc221277012 \h </w:instrText>
         </w:r>
         <w:r>
           <w:rPr>
@@ -1869,7 +1869,7 @@
           <w:lang w:val="en-IN" w:eastAsia="en-IN"/>
         </w:rPr>
       </w:pPr>
-      <w:hyperlink w:anchor="_Toc221226208" w:history="1">
+      <w:hyperlink w:anchor="_Toc221277013" w:history="1">
         <w:r>
           <w:rPr>
             <w:rStyle w:val="Hyperlink"/>
@@ -1911,7 +1911,7 @@
             <w:noProof/>
             <w:webHidden/>
           </w:rPr>
-          <w:instrText xml:space="preserve"> PAGEREF _Toc221226208 \h </w:instrText>
+          <w:instrText xml:space="preserve"> PAGEREF _Toc221277013 \h </w:instrText>
         </w:r>
         <w:r>
           <w:rPr>
@@ -1951,7 +1951,7 @@
           <w:lang w:val="en-IN" w:eastAsia="en-IN"/>
         </w:rPr>
       </w:pPr>
-      <w:hyperlink w:anchor="_Toc221226209" w:history="1">
+      <w:hyperlink w:anchor="_Toc221277014" w:history="1">
         <w:r>
           <w:rPr>
             <w:rStyle w:val="Hyperlink"/>
@@ -1993,7 +1993,7 @@
             <w:noProof/>
             <w:webHidden/>
           </w:rPr>
-          <w:instrText xml:space="preserve"> PAGEREF _Toc221226209 \h </w:instrText>
+          <w:instrText xml:space="preserve"> PAGEREF _Toc221277014 \h </w:instrText>
         </w:r>
         <w:r>
           <w:rPr>
@@ -2033,7 +2033,7 @@
           <w:lang w:val="en-IN" w:eastAsia="en-IN"/>
         </w:rPr>
       </w:pPr>
-      <w:hyperlink w:anchor="_Toc221226210" w:history="1">
+      <w:hyperlink w:anchor="_Toc221277015" w:history="1">
         <w:r>
           <w:rPr>
             <w:rStyle w:val="Hyperlink"/>
@@ -2075,7 +2075,7 @@
             <w:noProof/>
             <w:webHidden/>
           </w:rPr>
-          <w:instrText xml:space="preserve"> PAGEREF _Toc221226210 \h </w:instrText>
+          <w:instrText xml:space="preserve"> PAGEREF _Toc221277015 \h </w:instrText>
         </w:r>
         <w:r>
           <w:rPr>
@@ -2115,7 +2115,7 @@
           <w:lang w:val="en-IN" w:eastAsia="en-IN"/>
         </w:rPr>
       </w:pPr>
-      <w:hyperlink w:anchor="_Toc221226211" w:history="1">
+      <w:hyperlink w:anchor="_Toc221277016" w:history="1">
         <w:r>
           <w:rPr>
             <w:rStyle w:val="Hyperlink"/>
@@ -2157,7 +2157,7 @@
             <w:noProof/>
             <w:webHidden/>
           </w:rPr>
-          <w:instrText xml:space="preserve"> PAGEREF _Toc221226211 \h </w:instrText>
+          <w:instrText xml:space="preserve"> PAGEREF _Toc221277016 \h </w:instrText>
         </w:r>
         <w:r>
           <w:rPr>
@@ -2197,7 +2197,7 @@
           <w:lang w:val="en-IN" w:eastAsia="en-IN"/>
         </w:rPr>
       </w:pPr>
-      <w:hyperlink w:anchor="_Toc221226212" w:history="1">
+      <w:hyperlink w:anchor="_Toc221277017" w:history="1">
         <w:r>
           <w:rPr>
             <w:rStyle w:val="Hyperlink"/>
@@ -2224,7 +2224,7 @@
             <w:noProof/>
             <w:webHidden/>
           </w:rPr>
-          <w:instrText xml:space="preserve"> PAGEREF _Toc221226212 \h </w:instrText>
+          <w:instrText xml:space="preserve"> PAGEREF _Toc221277017 \h </w:instrText>
         </w:r>
         <w:r>
           <w:rPr>
@@ -2264,7 +2264,7 @@
           <w:lang w:val="en-IN" w:eastAsia="en-IN"/>
         </w:rPr>
       </w:pPr>
-      <w:hyperlink w:anchor="_Toc221226213" w:history="1">
+      <w:hyperlink w:anchor="_Toc221277018" w:history="1">
         <w:r>
           <w:rPr>
             <w:rStyle w:val="Hyperlink"/>
@@ -2306,7 +2306,7 @@
             <w:noProof/>
             <w:webHidden/>
           </w:rPr>
-          <w:instrText xml:space="preserve"> PAGEREF _Toc221226213 \h </w:instrText>
+          <w:instrText xml:space="preserve"> PAGEREF _Toc221277018 \h </w:instrText>
         </w:r>
         <w:r>
           <w:rPr>
@@ -2346,7 +2346,7 @@
           <w:lang w:val="en-IN" w:eastAsia="en-IN"/>
         </w:rPr>
       </w:pPr>
-      <w:hyperlink w:anchor="_Toc221226214" w:history="1">
+      <w:hyperlink w:anchor="_Toc221277019" w:history="1">
         <w:r>
           <w:rPr>
             <w:rStyle w:val="Hyperlink"/>
@@ -2373,7 +2373,7 @@
             <w:noProof/>
             <w:webHidden/>
           </w:rPr>
-          <w:instrText xml:space="preserve"> PAGEREF _Toc221226214 \h </w:instrText>
+          <w:instrText xml:space="preserve"> PAGEREF _Toc221277019 \h </w:instrText>
         </w:r>
         <w:r>
           <w:rPr>
@@ -2413,7 +2413,7 @@
           <w:lang w:val="en-IN" w:eastAsia="en-IN"/>
         </w:rPr>
       </w:pPr>
-      <w:hyperlink w:anchor="_Toc221226215" w:history="1">
+      <w:hyperlink w:anchor="_Toc221277020" w:history="1">
         <w:r>
           <w:rPr>
             <w:rStyle w:val="Hyperlink"/>
@@ -2440,7 +2440,7 @@
             <w:noProof/>
             <w:webHidden/>
           </w:rPr>
-          <w:instrText xml:space="preserve"> PAGEREF _Toc221226215 \h </w:instrText>
+          <w:instrText xml:space="preserve"> PAGEREF _Toc221277020 \h </w:instrText>
         </w:r>
         <w:r>
           <w:rPr>
@@ -2480,7 +2480,7 @@
           <w:lang w:val="en-IN" w:eastAsia="en-IN"/>
         </w:rPr>
       </w:pPr>
-      <w:hyperlink w:anchor="_Toc221226216" w:history="1">
+      <w:hyperlink w:anchor="_Toc221277021" w:history="1">
         <w:r>
           <w:rPr>
             <w:rStyle w:val="Hyperlink"/>
@@ -2522,7 +2522,7 @@
             <w:noProof/>
             <w:webHidden/>
           </w:rPr>
-          <w:instrText xml:space="preserve"> PAGEREF _Toc221226216 \h </w:instrText>
+          <w:instrText xml:space="preserve"> PAGEREF _Toc221277021 \h </w:instrText>
         </w:r>
         <w:r>
           <w:rPr>
@@ -2562,7 +2562,7 @@
           <w:lang w:val="en-IN" w:eastAsia="en-IN"/>
         </w:rPr>
       </w:pPr>
-      <w:hyperlink w:anchor="_Toc221226217" w:history="1">
+      <w:hyperlink w:anchor="_Toc221277022" w:history="1">
         <w:r>
           <w:rPr>
             <w:rStyle w:val="Hyperlink"/>
@@ -2589,7 +2589,7 @@
             <w:noProof/>
             <w:webHidden/>
           </w:rPr>
-          <w:instrText xml:space="preserve"> PAGEREF _Toc221226217 \h </w:instrText>
+          <w:instrText xml:space="preserve"> PAGEREF _Toc221277022 \h </w:instrText>
         </w:r>
         <w:r>
           <w:rPr>
@@ -2629,28 +2629,13 @@
           <w:lang w:val="en-IN" w:eastAsia="en-IN"/>
         </w:rPr>
       </w:pPr>
-      <w:hyperlink w:anchor="_Toc221226218" w:history="1">
+      <w:hyperlink w:anchor="_Toc221277023" w:history="1">
         <w:r>
           <w:rPr>
             <w:rStyle w:val="Hyperlink"/>
             <w:noProof/>
           </w:rPr>
-          <w:t>7</w:t>
-        </w:r>
-        <w:r>
-          <w:rPr>
-            <w:rFonts w:eastAsiaTheme="minorEastAsia" w:cstheme="minorBidi"/>
-            <w:noProof/>
-            <w:lang w:val="en-IN" w:eastAsia="en-IN"/>
-          </w:rPr>
-          <w:tab/>
-        </w:r>
-        <w:r>
-          <w:rPr>
-            <w:rStyle w:val="Hyperlink"/>
-            <w:noProof/>
-          </w:rPr>
-          <w:t>Conclusion</w:t>
+          <w:t>Sonar Report</w:t>
         </w:r>
         <w:r>
           <w:rPr>
@@ -2671,7 +2656,7 @@
             <w:noProof/>
             <w:webHidden/>
           </w:rPr>
-          <w:instrText xml:space="preserve"> PAGEREF _Toc221226218 \h </w:instrText>
+          <w:instrText xml:space="preserve"> PAGEREF _Toc221277023 \h </w:instrText>
         </w:r>
         <w:r>
           <w:rPr>
@@ -2704,14 +2689,98 @@
     </w:p>
     <w:p>
       <w:pPr>
-        <w:pStyle w:val="TOC2"/>
+        <w:pStyle w:val="TOC1"/>
         <w:rPr>
           <w:rFonts w:eastAsiaTheme="minorEastAsia" w:cstheme="minorBidi"/>
           <w:noProof/>
           <w:lang w:val="en-IN" w:eastAsia="en-IN"/>
         </w:rPr>
       </w:pPr>
-      <w:hyperlink w:anchor="_Toc221226219" w:history="1">
+      <w:hyperlink w:anchor="_Toc221277024" w:history="1">
+        <w:r>
+          <w:rPr>
+            <w:rStyle w:val="Hyperlink"/>
+            <w:noProof/>
+          </w:rPr>
+          <w:t>7</w:t>
+        </w:r>
+        <w:r>
+          <w:rPr>
+            <w:rFonts w:eastAsiaTheme="minorEastAsia" w:cstheme="minorBidi"/>
+            <w:noProof/>
+            <w:lang w:val="en-IN" w:eastAsia="en-IN"/>
+          </w:rPr>
+          <w:tab/>
+        </w:r>
+        <w:r>
+          <w:rPr>
+            <w:rStyle w:val="Hyperlink"/>
+            <w:noProof/>
+          </w:rPr>
+          <w:t>Conclusion</w:t>
+        </w:r>
+        <w:bookmarkStart w:id="0" w:name="_GoBack"/>
+        <w:bookmarkEnd w:id="0"/>
+        <w:r>
+          <w:rPr>
+            <w:noProof/>
+            <w:webHidden/>
+          </w:rPr>
+          <w:tab/>
+        </w:r>
+        <w:r>
+          <w:rPr>
+            <w:noProof/>
+            <w:webHidden/>
+          </w:rPr>
+          <w:fldChar w:fldCharType="begin"/>
+        </w:r>
+        <w:r>
+          <w:rPr>
+            <w:noProof/>
+            <w:webHidden/>
+          </w:rPr>
+          <w:instrText xml:space="preserve"> PAGEREF _Toc221277024 \h </w:instrText>
+        </w:r>
+        <w:r>
+          <w:rPr>
+            <w:noProof/>
+            <w:webHidden/>
+          </w:rPr>
+        </w:r>
+        <w:r>
+          <w:rPr>
+            <w:noProof/>
+            <w:webHidden/>
+          </w:rPr>
+          <w:fldChar w:fldCharType="separate"/>
+        </w:r>
+        <w:r>
+          <w:rPr>
+            <w:noProof/>
+            <w:webHidden/>
+          </w:rPr>
+          <w:t>13</w:t>
+        </w:r>
+        <w:r>
+          <w:rPr>
+            <w:noProof/>
+            <w:webHidden/>
+          </w:rPr>
+          <w:fldChar w:fldCharType="end"/>
+        </w:r>
+      </w:hyperlink>
+    </w:p>
+    <w:p>
+      <w:pPr>
+        <w:pStyle w:val="TOC2"/>
+        <w:rPr>
+          <w:rFonts w:eastAsiaTheme="minorEastAsia" w:cstheme="minorBidi"/>
+          <w:noProof/>
+          <w:lang w:val="en-IN" w:eastAsia="en-IN"/>
+        </w:rPr>
+      </w:pPr>
+      <w:hyperlink w:anchor="_Toc221277025" w:history="1">
         <w:r>
           <w:rPr>
             <w:rStyle w:val="Hyperlink"/>
@@ -2753,7 +2822,7 @@
             <w:noProof/>
             <w:webHidden/>
           </w:rPr>
-          <w:instrText xml:space="preserve"> PAGEREF _Toc221226219 \h </w:instrText>
+          <w:instrText xml:space="preserve"> PAGEREF _Toc221277025 \h </w:instrText>
         </w:r>
         <w:r>
           <w:rPr>
@@ -2773,7 +2842,7 @@
             <w:noProof/>
             <w:webHidden/>
           </w:rPr>
-          <w:t>12</w:t>
+          <w:t>13</w:t>
         </w:r>
         <w:r>
           <w:rPr>
@@ -2793,7 +2862,7 @@
           <w:lang w:val="en-IN" w:eastAsia="en-IN"/>
         </w:rPr>
       </w:pPr>
-      <w:hyperlink w:anchor="_Toc221226220" w:history="1">
+      <w:hyperlink w:anchor="_Toc221277026" w:history="1">
         <w:r>
           <w:rPr>
             <w:rStyle w:val="Hyperlink"/>
@@ -2835,7 +2904,7 @@
             <w:noProof/>
             <w:webHidden/>
           </w:rPr>
-          <w:instrText xml:space="preserve"> PAGEREF _Toc221226220 \h </w:instrText>
+          <w:instrText xml:space="preserve"> PAGEREF _Toc221277026 \h </w:instrText>
         </w:r>
         <w:r>
           <w:rPr>
@@ -2855,7 +2924,7 @@
             <w:noProof/>
             <w:webHidden/>
           </w:rPr>
-          <w:t>12</w:t>
+          <w:t>14</w:t>
         </w:r>
         <w:r>
           <w:rPr>
@@ -2875,7 +2944,7 @@
           <w:lang w:val="en-IN" w:eastAsia="en-IN"/>
         </w:rPr>
       </w:pPr>
-      <w:hyperlink w:anchor="_Toc221226221" w:history="1">
+      <w:hyperlink w:anchor="_Toc221277027" w:history="1">
         <w:r>
           <w:rPr>
             <w:rStyle w:val="Hyperlink"/>
@@ -2917,7 +2986,7 @@
             <w:noProof/>
             <w:webHidden/>
           </w:rPr>
-          <w:instrText xml:space="preserve"> PAGEREF _Toc221226221 \h </w:instrText>
+          <w:instrText xml:space="preserve"> PAGEREF _Toc221277027 \h </w:instrText>
         </w:r>
         <w:r>
           <w:rPr>
@@ -2937,7 +3006,7 @@
             <w:noProof/>
             <w:webHidden/>
           </w:rPr>
-          <w:t>12</w:t>
+          <w:t>14</w:t>
         </w:r>
         <w:r>
           <w:rPr>
@@ -2957,7 +3026,7 @@
           <w:lang w:val="en-IN" w:eastAsia="en-IN"/>
         </w:rPr>
       </w:pPr>
-      <w:hyperlink w:anchor="_Toc221226222" w:history="1">
+      <w:hyperlink w:anchor="_Toc221277028" w:history="1">
         <w:r>
           <w:rPr>
             <w:rStyle w:val="Hyperlink"/>
@@ -2999,7 +3068,7 @@
             <w:noProof/>
             <w:webHidden/>
           </w:rPr>
-          <w:instrText xml:space="preserve"> PAGEREF _Toc221226222 \h </w:instrText>
+          <w:instrText xml:space="preserve"> PAGEREF _Toc221277028 \h </w:instrText>
         </w:r>
         <w:r>
           <w:rPr>
@@ -3019,7 +3088,7 @@
             <w:noProof/>
             <w:webHidden/>
           </w:rPr>
-          <w:t>13</w:t>
+          <w:t>14</w:t>
         </w:r>
         <w:r>
           <w:rPr>
@@ -3067,12 +3136,12 @@
         <w:ind w:left="720" w:hanging="360"/>
         <w:jc w:val="left"/>
       </w:pPr>
-      <w:bookmarkStart w:id="0" w:name="_Toc221226202"/>
+      <w:bookmarkStart w:id="1" w:name="_Toc221277007"/>
       <w:r>
         <w:lastRenderedPageBreak/>
         <w:t>Introduction</w:t>
       </w:r>
-      <w:bookmarkEnd w:id="0"/>
+      <w:bookmarkEnd w:id="1"/>
     </w:p>
     <w:p>
       <w:pPr>
@@ -3082,13 +3151,7 @@
         <w:jc w:val="both"/>
       </w:pPr>
       <w:r>
-        <w:t>The Partner Management System Revamp testing scope includes the following:</w:t>
-      </w:r>
-      <w:r>
-        <w:t xml:space="preserve"> </w:t>
-      </w:r>
-      <w:r>
-        <w:t>Features: MISP Partner, ABIS Partner, Authentication Partner, Device Partner, FTM Partner, Partner Admin, Certificate Trust Store, Partners, Policies, Partner-Policy Linking, SBI-Device, FTM Chip, Authentication Services, User Profile, User Dashboard, Root CA Certificate expiry notifications, Intermediate Certificate expiry notifications, Partner Certificate expiry notifications, API Key expiry notifications, FTM Chip expiry notifications, SBI ID expiry notifications, and Weekly Summary notifications for Partner Certificate, API Key, FTM Chip, and SBI ID expiry.</w:t>
+        <w:t>The Partner Management System Revamp testing scope includes the following: Features: MISP Partner, ABIS Partner, Authentication Partner, Device Partner, FTM Partner, Partner Admin, Certificate Trust Store, Partners, Policies, Partner-Policy Linking, SBI-Device, FTM Chip, Authentication Services, User Profile, User Dashboard, Root CA Certificate expiry notifications, Intermediate Certificate expiry notifications, Partner Certificate expiry notifications, API Key expiry notifications, FTM Chip expiry notifications, SBI ID expiry notifications, and Weekly Summary notifications for Partner Certificate, API Key, FTM Chip, and SBI ID expiry.</w:t>
       </w:r>
     </w:p>
     <w:p>
@@ -3102,13 +3165,11 @@
         <w:ind w:left="1434" w:hanging="357"/>
         <w:jc w:val="left"/>
       </w:pPr>
-      <w:bookmarkStart w:id="1" w:name="_Toc221226203"/>
-      <w:bookmarkStart w:id="2" w:name="_GoBack"/>
-      <w:bookmarkEnd w:id="2"/>
+      <w:bookmarkStart w:id="2" w:name="_Toc221277008"/>
       <w:r>
         <w:t>Overview and Scope</w:t>
       </w:r>
-      <w:bookmarkEnd w:id="1"/>
+      <w:bookmarkEnd w:id="2"/>
     </w:p>
     <w:p>
       <w:pPr>
@@ -3305,7 +3366,7 @@
         <w:ind w:left="720" w:hanging="360"/>
         <w:jc w:val="left"/>
       </w:pPr>
-      <w:bookmarkStart w:id="3" w:name="_Toc221226204"/>
+      <w:bookmarkStart w:id="3" w:name="_Toc221277009"/>
       <w:r>
         <w:t>Test Approach</w:t>
       </w:r>
@@ -3498,7 +3559,7 @@
         <w:jc w:val="left"/>
       </w:pPr>
       <w:bookmarkStart w:id="9" w:name="_Toc17829893"/>
-      <w:bookmarkStart w:id="10" w:name="_Toc221226205"/>
+      <w:bookmarkStart w:id="10" w:name="_Toc221277010"/>
       <w:r>
         <w:lastRenderedPageBreak/>
         <w:t xml:space="preserve">Test </w:t>
@@ -3905,7 +3966,7 @@
         <w:jc w:val="left"/>
       </w:pPr>
       <w:bookmarkStart w:id="12" w:name="_Toc17829895"/>
-      <w:bookmarkStart w:id="13" w:name="_Toc221226206"/>
+      <w:bookmarkStart w:id="13" w:name="_Toc221277011"/>
       <w:r>
         <w:t>Test</w:t>
       </w:r>
@@ -4035,7 +4096,7 @@
         <w:ind w:left="1434" w:hanging="357"/>
         <w:jc w:val="left"/>
       </w:pPr>
-      <w:bookmarkStart w:id="14" w:name="_Toc221226207"/>
+      <w:bookmarkStart w:id="14" w:name="_Toc221277012"/>
       <w:r>
         <w:t>Sanity Scenarios Verified</w:t>
       </w:r>
@@ -4276,7 +4337,7 @@
         <w:ind w:left="1440" w:hanging="360"/>
         <w:jc w:val="left"/>
       </w:pPr>
-      <w:bookmarkStart w:id="15" w:name="_Toc221226208"/>
+      <w:bookmarkStart w:id="15" w:name="_Toc221277013"/>
       <w:r>
         <w:t>Test Environment</w:t>
       </w:r>
@@ -11241,7 +11302,7 @@
         <w:ind w:left="720" w:hanging="360"/>
         <w:jc w:val="left"/>
       </w:pPr>
-      <w:bookmarkStart w:id="16" w:name="_Toc221226209"/>
+      <w:bookmarkStart w:id="16" w:name="_Toc221277014"/>
       <w:r>
         <w:t xml:space="preserve">Test </w:t>
       </w:r>
@@ -11280,7 +11341,7 @@
         <w:ind w:left="1440" w:hanging="360"/>
         <w:jc w:val="left"/>
       </w:pPr>
-      <w:bookmarkStart w:id="17" w:name="_Toc221226210"/>
+      <w:bookmarkStart w:id="17" w:name="_Toc221277015"/>
       <w:r>
         <w:t>Test case execution summary</w:t>
       </w:r>
@@ -12391,7 +12452,7 @@
         <w:ind w:left="1440" w:hanging="360"/>
         <w:jc w:val="left"/>
       </w:pPr>
-      <w:bookmarkStart w:id="18" w:name="_Toc221226211"/>
+      <w:bookmarkStart w:id="18" w:name="_Toc221277016"/>
       <w:r>
         <w:t>Automation Results</w:t>
       </w:r>
@@ -13674,7 +13735,7 @@
         <w:spacing w:before="120"/>
       </w:pPr>
       <w:bookmarkStart w:id="19" w:name="_Toc213752875"/>
-      <w:bookmarkStart w:id="20" w:name="_Toc221226212"/>
+      <w:bookmarkStart w:id="20" w:name="_Toc221277017"/>
       <w:r>
         <w:lastRenderedPageBreak/>
         <w:t>Detailed Test metrics</w:t>
@@ -13785,7 +13846,7 @@
         <w:ind w:left="720" w:hanging="360"/>
         <w:jc w:val="left"/>
       </w:pPr>
-      <w:bookmarkStart w:id="21" w:name="_Toc221226213"/>
+      <w:bookmarkStart w:id="21" w:name="_Toc221277018"/>
       <w:r>
         <w:t>Test Execution Report</w:t>
       </w:r>
@@ -13840,7 +13901,7 @@
           <w:szCs w:val="32"/>
         </w:rPr>
       </w:pPr>
-      <w:bookmarkStart w:id="23" w:name="_Toc221226214"/>
+      <w:bookmarkStart w:id="23" w:name="_Toc221277019"/>
       <w:r>
         <w:rPr>
           <w:sz w:val="32"/>
@@ -15770,7 +15831,7 @@
         <w:lastRenderedPageBreak/>
         <w:tab/>
       </w:r>
-      <w:bookmarkStart w:id="25" w:name="_Toc221226215"/>
+      <w:bookmarkStart w:id="25" w:name="_Toc221277020"/>
       <w:r>
         <w:rPr>
           <w:sz w:val="32"/>
@@ -15904,7 +15965,7 @@
         <w:ind w:left="720" w:hanging="360"/>
         <w:jc w:val="left"/>
       </w:pPr>
-      <w:bookmarkStart w:id="26" w:name="_Toc221226216"/>
+      <w:bookmarkStart w:id="26" w:name="_Toc221277021"/>
       <w:r>
         <w:t>Feature</w:t>
       </w:r>
@@ -15979,7 +16040,7 @@
         <w:ind w:left="1440"/>
         <w:jc w:val="left"/>
       </w:pPr>
-      <w:bookmarkStart w:id="27" w:name="_Toc221226217"/>
+      <w:bookmarkStart w:id="27" w:name="_Toc221277022"/>
       <w:r>
         <w:t>Known Issues Metrics</w:t>
       </w:r>
@@ -16467,6 +16528,258 @@
     <w:p>
       <w:pPr>
         <w:pStyle w:val="Heading1"/>
+        <w:spacing w:before="240" w:line="256" w:lineRule="auto"/>
+        <w:ind w:left="432"/>
+        <w:jc w:val="left"/>
+      </w:pPr>
+      <w:bookmarkStart w:id="28" w:name="_Toc221277023"/>
+      <w:r>
+        <w:lastRenderedPageBreak/>
+        <w:t>Sonar Report</w:t>
+      </w:r>
+      <w:bookmarkEnd w:id="28"/>
+    </w:p>
+    <w:p>
+      <w:pPr>
+        <w:pStyle w:val="ListParagraph"/>
+        <w:numPr>
+          <w:ilvl w:val="0"/>
+          <w:numId w:val="29"/>
+        </w:numPr>
+        <w:spacing w:after="80"/>
+        <w:rPr>
+          <w:b/>
+          <w:sz w:val="28"/>
+          <w:szCs w:val="28"/>
+        </w:rPr>
+      </w:pPr>
+      <w:r>
+        <w:rPr>
+          <w:b/>
+          <w:bCs/>
+          <w:sz w:val="28"/>
+          <w:szCs w:val="28"/>
+        </w:rPr>
+        <w:t>Partner-Management-Service:</w:t>
+      </w:r>
+    </w:p>
+    <w:p>
+      <w:pPr>
+        <w:jc w:val="center"/>
+      </w:pPr>
+      <w:r>
+        <w:rPr>
+          <w:noProof/>
+        </w:rPr>
+        <w:drawing>
+          <wp:inline distT="0" distB="0" distL="0" distR="0" wp14:anchorId="2C95FEFB" wp14:editId="37F46895">
+            <wp:extent cx="6005808" cy="2697480"/>
+            <wp:effectExtent l="0" t="0" r="0" b="7620"/>
+            <wp:docPr id="1" name="Picture 1"/>
+            <wp:cNvGraphicFramePr>
+              <a:graphicFrameLocks xmlns:a="http://schemas.openxmlformats.org/drawingml/2006/main" noChangeAspect="1"/>
+            </wp:cNvGraphicFramePr>
+            <a:graphic xmlns:a="http://schemas.openxmlformats.org/drawingml/2006/main">
+              <a:graphicData uri="http://schemas.openxmlformats.org/drawingml/2006/picture">
+                <pic:pic xmlns:pic="http://schemas.openxmlformats.org/drawingml/2006/picture">
+                  <pic:nvPicPr>
+                    <pic:cNvPr id="1" name=""/>
+                    <pic:cNvPicPr/>
+                  </pic:nvPicPr>
+                  <pic:blipFill>
+                    <a:blip r:embed="rId11"/>
+                    <a:stretch>
+                      <a:fillRect/>
+                    </a:stretch>
+                  </pic:blipFill>
+                  <pic:spPr>
+                    <a:xfrm>
+                      <a:off x="0" y="0"/>
+                      <a:ext cx="6019087" cy="2703444"/>
+                    </a:xfrm>
+                    <a:prstGeom prst="rect">
+                      <a:avLst/>
+                    </a:prstGeom>
+                  </pic:spPr>
+                </pic:pic>
+              </a:graphicData>
+            </a:graphic>
+          </wp:inline>
+        </w:drawing>
+      </w:r>
+    </w:p>
+    <w:p>
+      <w:pPr>
+        <w:pStyle w:val="ListParagraph"/>
+        <w:numPr>
+          <w:ilvl w:val="0"/>
+          <w:numId w:val="29"/>
+        </w:numPr>
+        <w:spacing w:after="80"/>
+        <w:ind w:left="360"/>
+        <w:rPr>
+          <w:b/>
+          <w:bCs/>
+        </w:rPr>
+      </w:pPr>
+      <w:r>
+        <w:rPr>
+          <w:b/>
+          <w:bCs/>
+          <w:sz w:val="28"/>
+          <w:szCs w:val="28"/>
+        </w:rPr>
+        <w:t>Partner- Management-Portal:</w:t>
+      </w:r>
+    </w:p>
+    <w:p>
+      <w:pPr>
+        <w:rPr>
+          <w:b/>
+          <w:bCs/>
+          <w:sz w:val="28"/>
+          <w:szCs w:val="28"/>
+        </w:rPr>
+      </w:pPr>
+    </w:p>
+    <w:p>
+      <w:pPr>
+        <w:jc w:val="center"/>
+        <w:rPr>
+          <w:b/>
+          <w:bCs/>
+          <w:sz w:val="28"/>
+          <w:szCs w:val="28"/>
+        </w:rPr>
+      </w:pPr>
+      <w:r>
+        <w:rPr>
+          <w:b/>
+          <w:bCs/>
+          <w:noProof/>
+          <w:sz w:val="28"/>
+          <w:szCs w:val="28"/>
+        </w:rPr>
+        <w:drawing>
+          <wp:inline distT="0" distB="0" distL="0" distR="0" wp14:anchorId="3A3747AE" wp14:editId="75C5BC52">
+            <wp:extent cx="5943600" cy="3018790"/>
+            <wp:effectExtent l="0" t="0" r="0" b="0"/>
+            <wp:docPr id="7" name="Picture 7"/>
+            <wp:cNvGraphicFramePr>
+              <a:graphicFrameLocks xmlns:a="http://schemas.openxmlformats.org/drawingml/2006/main" noChangeAspect="1"/>
+            </wp:cNvGraphicFramePr>
+            <a:graphic xmlns:a="http://schemas.openxmlformats.org/drawingml/2006/main">
+              <a:graphicData uri="http://schemas.openxmlformats.org/drawingml/2006/picture">
+                <pic:pic xmlns:pic="http://schemas.openxmlformats.org/drawingml/2006/picture">
+                  <pic:nvPicPr>
+                    <pic:cNvPr id="1" name=""/>
+                    <pic:cNvPicPr/>
+                  </pic:nvPicPr>
+                  <pic:blipFill>
+                    <a:blip r:embed="rId12"/>
+                    <a:stretch>
+                      <a:fillRect/>
+                    </a:stretch>
+                  </pic:blipFill>
+                  <pic:spPr>
+                    <a:xfrm>
+                      <a:off x="0" y="0"/>
+                      <a:ext cx="5943600" cy="3018790"/>
+                    </a:xfrm>
+                    <a:prstGeom prst="rect">
+                      <a:avLst/>
+                    </a:prstGeom>
+                  </pic:spPr>
+                </pic:pic>
+              </a:graphicData>
+            </a:graphic>
+          </wp:inline>
+        </w:drawing>
+      </w:r>
+    </w:p>
+    <w:p>
+      <w:pPr>
+        <w:rPr>
+          <w:b/>
+          <w:bCs/>
+          <w:sz w:val="28"/>
+          <w:szCs w:val="28"/>
+        </w:rPr>
+      </w:pPr>
+    </w:p>
+    <w:p>
+      <w:pPr>
+        <w:jc w:val="center"/>
+        <w:rPr>
+          <w:b/>
+          <w:bCs/>
+          <w:sz w:val="28"/>
+          <w:szCs w:val="28"/>
+        </w:rPr>
+      </w:pPr>
+      <w:r>
+        <w:rPr>
+          <w:b/>
+          <w:bCs/>
+          <w:noProof/>
+          <w:sz w:val="28"/>
+          <w:szCs w:val="28"/>
+        </w:rPr>
+        <w:lastRenderedPageBreak/>
+        <w:drawing>
+          <wp:inline distT="0" distB="0" distL="0" distR="0" wp14:anchorId="3DD6807D" wp14:editId="50656040">
+            <wp:extent cx="5943600" cy="2644775"/>
+            <wp:effectExtent l="0" t="0" r="0" b="3175"/>
+            <wp:docPr id="6" name="Picture 6"/>
+            <wp:cNvGraphicFramePr>
+              <a:graphicFrameLocks xmlns:a="http://schemas.openxmlformats.org/drawingml/2006/main" noChangeAspect="1"/>
+            </wp:cNvGraphicFramePr>
+            <a:graphic xmlns:a="http://schemas.openxmlformats.org/drawingml/2006/main">
+              <a:graphicData uri="http://schemas.openxmlformats.org/drawingml/2006/picture">
+                <pic:pic xmlns:pic="http://schemas.openxmlformats.org/drawingml/2006/picture">
+                  <pic:nvPicPr>
+                    <pic:cNvPr id="1" name=""/>
+                    <pic:cNvPicPr/>
+                  </pic:nvPicPr>
+                  <pic:blipFill>
+                    <a:blip r:embed="rId13"/>
+                    <a:stretch>
+                      <a:fillRect/>
+                    </a:stretch>
+                  </pic:blipFill>
+                  <pic:spPr>
+                    <a:xfrm>
+                      <a:off x="0" y="0"/>
+                      <a:ext cx="5943600" cy="2644775"/>
+                    </a:xfrm>
+                    <a:prstGeom prst="rect">
+                      <a:avLst/>
+                    </a:prstGeom>
+                    <a:effectLst>
+                      <a:softEdge rad="0"/>
+                    </a:effectLst>
+                  </pic:spPr>
+                </pic:pic>
+              </a:graphicData>
+            </a:graphic>
+          </wp:inline>
+        </w:drawing>
+      </w:r>
+    </w:p>
+    <w:p>
+      <w:pPr>
+        <w:jc w:val="center"/>
+        <w:rPr>
+          <w:b/>
+          <w:bCs/>
+          <w:sz w:val="28"/>
+          <w:szCs w:val="28"/>
+        </w:rPr>
+      </w:pPr>
+    </w:p>
+    <w:p>
+      <w:pPr>
+        <w:pStyle w:val="Heading1"/>
         <w:numPr>
           <w:ilvl w:val="0"/>
           <w:numId w:val="1"/>
@@ -16474,12 +16787,11 @@
         <w:spacing w:before="240" w:line="256" w:lineRule="auto"/>
         <w:jc w:val="left"/>
       </w:pPr>
-      <w:bookmarkStart w:id="28" w:name="_Toc221226218"/>
+      <w:bookmarkStart w:id="29" w:name="_Toc221277024"/>
       <w:r>
-        <w:lastRenderedPageBreak/>
         <w:t>Conclusion</w:t>
       </w:r>
-      <w:bookmarkEnd w:id="28"/>
+      <w:bookmarkEnd w:id="29"/>
     </w:p>
     <w:p>
       <w:pPr>
@@ -16590,14 +16902,14 @@
         <w:ind w:left="1440" w:hanging="360"/>
         <w:jc w:val="left"/>
       </w:pPr>
-      <w:bookmarkStart w:id="29" w:name="_Toc221226219"/>
+      <w:bookmarkStart w:id="30" w:name="_Toc221277025"/>
       <w:r>
         <w:t>QA Approv</w:t>
       </w:r>
       <w:r>
         <w:t>al</w:t>
       </w:r>
-      <w:bookmarkEnd w:id="29"/>
+      <w:bookmarkEnd w:id="30"/>
     </w:p>
     <w:p>
       <w:pPr>
@@ -16620,7 +16932,8 @@
           <w:ilvl w:val="0"/>
           <w:numId w:val="25"/>
         </w:numPr>
-        <w:spacing w:before="0" w:beforeAutospacing="0" w:after="0" w:afterAutospacing="0"/>
+        <w:spacing w:before="0" w:beforeAutospacing="0" w:after="120" w:afterAutospacing="0"/>
+        <w:ind w:left="714" w:hanging="357"/>
         <w:rPr>
           <w:lang w:val="en-IN" w:eastAsia="en-IN"/>
         </w:rPr>
@@ -16639,7 +16952,8 @@
           <w:ilvl w:val="0"/>
           <w:numId w:val="25"/>
         </w:numPr>
-        <w:spacing w:before="0" w:beforeAutospacing="0" w:after="0" w:afterAutospacing="0"/>
+        <w:spacing w:before="0" w:beforeAutospacing="0" w:after="120" w:afterAutospacing="0"/>
+        <w:ind w:left="714" w:hanging="357"/>
         <w:rPr>
           <w:lang w:val="en-IN" w:eastAsia="en-IN"/>
         </w:rPr>
@@ -16658,7 +16972,8 @@
           <w:ilvl w:val="0"/>
           <w:numId w:val="25"/>
         </w:numPr>
-        <w:spacing w:before="0" w:beforeAutospacing="0" w:after="0" w:afterAutospacing="0"/>
+        <w:spacing w:before="0" w:beforeAutospacing="0" w:after="120" w:afterAutospacing="0"/>
+        <w:ind w:left="714" w:hanging="357"/>
         <w:rPr>
           <w:lang w:val="en-IN" w:eastAsia="en-IN"/>
         </w:rPr>
@@ -16697,7 +17012,8 @@
           <w:ilvl w:val="0"/>
           <w:numId w:val="25"/>
         </w:numPr>
-        <w:spacing w:before="0" w:beforeAutospacing="0" w:after="0" w:afterAutospacing="0"/>
+        <w:spacing w:before="0" w:beforeAutospacing="0" w:after="120" w:afterAutospacing="0"/>
+        <w:ind w:left="714" w:hanging="357"/>
         <w:rPr>
           <w:lang w:val="en-IN" w:eastAsia="en-IN"/>
         </w:rPr>
@@ -16716,7 +17032,8 @@
           <w:ilvl w:val="0"/>
           <w:numId w:val="25"/>
         </w:numPr>
-        <w:spacing w:before="0" w:beforeAutospacing="0" w:after="0" w:afterAutospacing="0"/>
+        <w:spacing w:before="0" w:beforeAutospacing="0" w:after="120" w:afterAutospacing="0"/>
+        <w:ind w:left="714" w:hanging="357"/>
         <w:rPr>
           <w:lang w:val="en-IN" w:eastAsia="en-IN"/>
         </w:rPr>
@@ -16747,7 +17064,53 @@
           <w:sz w:val="24"/>
           <w:szCs w:val="24"/>
         </w:rPr>
-        <w:t xml:space="preserve">           Table </w:t>
+        <w:t xml:space="preserve">          </w:t>
+      </w:r>
+    </w:p>
+    <w:p>
+      <w:pPr>
+        <w:spacing w:before="120" w:after="120"/>
+        <w:rPr>
+          <w:rFonts w:ascii="Calibri" w:hAnsi="Calibri" w:cs="Calibri"/>
+          <w:b/>
+          <w:bCs/>
+          <w:sz w:val="24"/>
+          <w:szCs w:val="24"/>
+        </w:rPr>
+      </w:pPr>
+    </w:p>
+    <w:p>
+      <w:pPr>
+        <w:spacing w:before="120" w:after="120"/>
+        <w:rPr>
+          <w:rFonts w:ascii="Calibri" w:hAnsi="Calibri" w:cs="Calibri"/>
+          <w:b/>
+          <w:bCs/>
+          <w:sz w:val="24"/>
+          <w:szCs w:val="24"/>
+        </w:rPr>
+      </w:pPr>
+    </w:p>
+    <w:p>
+      <w:pPr>
+        <w:spacing w:before="120" w:after="120"/>
+        <w:rPr>
+          <w:rFonts w:ascii="Calibri" w:hAnsi="Calibri" w:cs="Calibri"/>
+          <w:b/>
+          <w:bCs/>
+          <w:sz w:val="24"/>
+          <w:szCs w:val="24"/>
+        </w:rPr>
+      </w:pPr>
+      <w:r>
+        <w:rPr>
+          <w:rFonts w:ascii="Calibri" w:hAnsi="Calibri" w:cs="Calibri"/>
+          <w:b/>
+          <w:bCs/>
+          <w:sz w:val="24"/>
+          <w:szCs w:val="24"/>
+        </w:rPr>
+        <w:t xml:space="preserve"> Table </w:t>
       </w:r>
       <w:r>
         <w:rPr>
@@ -17061,11 +17424,11 @@
         <w:spacing w:before="120" w:line="256" w:lineRule="auto"/>
         <w:jc w:val="left"/>
       </w:pPr>
-      <w:bookmarkStart w:id="30" w:name="_Toc221226220"/>
+      <w:bookmarkStart w:id="31" w:name="_Toc221277026"/>
       <w:r>
         <w:t>Appendix</w:t>
       </w:r>
-      <w:bookmarkEnd w:id="30"/>
+      <w:bookmarkEnd w:id="31"/>
     </w:p>
     <w:p>
       <w:r>
@@ -17097,11 +17460,11 @@
         <w:spacing w:before="40" w:after="100" w:afterAutospacing="1" w:line="256" w:lineRule="auto"/>
         <w:jc w:val="left"/>
       </w:pPr>
-      <w:bookmarkStart w:id="31" w:name="_Toc221226221"/>
+      <w:bookmarkStart w:id="32" w:name="_Toc221277027"/>
       <w:r>
         <w:t>Appendix A: Versions</w:t>
       </w:r>
-      <w:bookmarkEnd w:id="31"/>
+      <w:bookmarkEnd w:id="32"/>
     </w:p>
     <w:tbl>
       <w:tblPr>
@@ -17438,11 +17801,11 @@
         <w:spacing w:before="40" w:after="100" w:afterAutospacing="1" w:line="256" w:lineRule="auto"/>
         <w:jc w:val="left"/>
       </w:pPr>
-      <w:bookmarkStart w:id="32" w:name="_Toc221226222"/>
+      <w:bookmarkStart w:id="33" w:name="_Toc221277028"/>
       <w:r>
         <w:t>Appendix B: Acronyms</w:t>
       </w:r>
-      <w:bookmarkEnd w:id="32"/>
+      <w:bookmarkEnd w:id="33"/>
     </w:p>
     <w:tbl>
       <w:tblPr>
@@ -17676,10 +18039,10 @@
     </w:p>
     <w:p/>
     <w:sectPr>
-      <w:headerReference w:type="even" r:id="rId11"/>
-      <w:headerReference w:type="default" r:id="rId12"/>
-      <w:footerReference w:type="default" r:id="rId13"/>
-      <w:headerReference w:type="first" r:id="rId14"/>
+      <w:headerReference w:type="even" r:id="rId14"/>
+      <w:headerReference w:type="default" r:id="rId15"/>
+      <w:footerReference w:type="default" r:id="rId16"/>
+      <w:headerReference w:type="first" r:id="rId17"/>
       <w:pgSz w:w="12240" w:h="15840"/>
       <w:pgMar w:top="1440" w:right="1080" w:bottom="1440" w:left="1080" w:header="576" w:footer="360" w:gutter="0"/>
       <w:cols w:space="720"/>
@@ -17762,6 +18125,7 @@
               <w:dataBinding w:prefixMappings="xmlns:ns0='http://schemas.openxmlformats.org/officeDocument/2006/extended-properties'" w:xpath="/ns0:Properties[1]/ns0:Company[1]" w:storeItemID="{6668398D-A668-4E3E-A5EB-62B293D839F1}"/>
               <w:text/>
             </w:sdtPr>
+            <w:sdtEndPr/>
             <w:sdtContent>
               <w:r>
                 <w:rPr>
@@ -17919,7 +18283,7 @@
             </wp:anchor>
           </w:drawing>
         </mc:Choice>
-        <mc:Fallback xmlns:oel="http://schemas.microsoft.com/office/2019/extlst" xmlns:w16cex="http://schemas.microsoft.com/office/word/2018/wordml/cex" xmlns:w16="http://schemas.microsoft.com/office/word/2018/wordml" xmlns:w16du="http://schemas.microsoft.com/office/word/2023/wordml/word16du" xmlns:w16sdtdh="http://schemas.microsoft.com/office/word/2020/wordml/sdtdatahash" xmlns:w16sdtfl="http://schemas.microsoft.com/office/word/2024/wordml/sdtformatlock">
+        <mc:Fallback xmlns:w16sdtfl="http://schemas.microsoft.com/office/word/2024/wordml/sdtformatlock" xmlns:w16sdtdh="http://schemas.microsoft.com/office/word/2020/wordml/sdtdatahash" xmlns:w16du="http://schemas.microsoft.com/office/word/2023/wordml/word16du" xmlns:w16="http://schemas.microsoft.com/office/word/2018/wordml" xmlns:w16cex="http://schemas.microsoft.com/office/word/2018/wordml/cex" xmlns:oel="http://schemas.microsoft.com/office/2019/extlst">
           <w:pict>
             <v:rect w14:anchorId="1945AFDF" id="Rectangle 3" o:spid="_x0000_s1026" style="position:absolute;margin-left:-54pt;margin-top:-.25pt;width:613.45pt;height:33pt;z-index:251659264;visibility:visible;mso-wrap-style:square;mso-width-percent:0;mso-height-percent:0;mso-wrap-distance-left:9pt;mso-wrap-distance-top:0;mso-wrap-distance-right:9pt;mso-wrap-distance-bottom:0;mso-position-horizontal:absolute;mso-position-horizontal-relative:text;mso-position-vertical:absolute;mso-position-vertical-relative:text;mso-width-percent:0;mso-height-percent:0;mso-width-relative:page;mso-height-relative:page;v-text-anchor:top" o:gfxdata="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" fillcolor="#215e99 [2431]" stroked="f"/>
           </w:pict>
@@ -20419,6 +20783,119 @@
     </w:lvl>
   </w:abstractNum>
   <w:abstractNum w:abstractNumId="18" w15:restartNumberingAfterBreak="0">
+    <w:nsid w:val="4D5E5CD8"/>
+    <w:multiLevelType w:val="hybridMultilevel"/>
+    <w:tmpl w:val="9A0E95AA"/>
+    <w:lvl w:ilvl="0" w:tplc="40090001">
+      <w:start w:val="1"/>
+      <w:numFmt w:val="bullet"/>
+      <w:lvlText w:val=""/>
+      <w:lvlJc w:val="left"/>
+      <w:pPr>
+        <w:ind w:left="720" w:hanging="360"/>
+      </w:pPr>
+      <w:rPr>
+        <w:rFonts w:ascii="Symbol" w:hAnsi="Symbol" w:hint="default"/>
+      </w:rPr>
+    </w:lvl>
+    <w:lvl w:ilvl="1" w:tplc="40090003" w:tentative="1">
+      <w:start w:val="1"/>
+      <w:numFmt w:val="bullet"/>
+      <w:lvlText w:val="o"/>
+      <w:lvlJc w:val="left"/>
+      <w:pPr>
+        <w:ind w:left="1440" w:hanging="360"/>
+      </w:pPr>
+      <w:rPr>
+        <w:rFonts w:ascii="Courier New" w:hAnsi="Courier New" w:cs="Courier New" w:hint="default"/>
+      </w:rPr>
+    </w:lvl>
+    <w:lvl w:ilvl="2" w:tplc="40090005" w:tentative="1">
+      <w:start w:val="1"/>
+      <w:numFmt w:val="bullet"/>
+      <w:lvlText w:val=""/>
+      <w:lvlJc w:val="left"/>
+      <w:pPr>
+        <w:ind w:left="2160" w:hanging="360"/>
+      </w:pPr>
+      <w:rPr>
+        <w:rFonts w:ascii="Wingdings" w:hAnsi="Wingdings" w:hint="default"/>
+      </w:rPr>
+    </w:lvl>
+    <w:lvl w:ilvl="3" w:tplc="40090001" w:tentative="1">
+      <w:start w:val="1"/>
+      <w:numFmt w:val="bullet"/>
+      <w:lvlText w:val=""/>
+      <w:lvlJc w:val="left"/>
+      <w:pPr>
+        <w:ind w:left="2880" w:hanging="360"/>
+      </w:pPr>
+      <w:rPr>
+        <w:rFonts w:ascii="Symbol" w:hAnsi="Symbol" w:hint="default"/>
+      </w:rPr>
+    </w:lvl>
+    <w:lvl w:ilvl="4" w:tplc="40090003" w:tentative="1">
+      <w:start w:val="1"/>
+      <w:numFmt w:val="bullet"/>
+      <w:lvlText w:val="o"/>
+      <w:lvlJc w:val="left"/>
+      <w:pPr>
+        <w:ind w:left="3600" w:hanging="360"/>
+      </w:pPr>
+      <w:rPr>
+        <w:rFonts w:ascii="Courier New" w:hAnsi="Courier New" w:cs="Courier New" w:hint="default"/>
+      </w:rPr>
+    </w:lvl>
+    <w:lvl w:ilvl="5" w:tplc="40090005" w:tentative="1">
+      <w:start w:val="1"/>
+      <w:numFmt w:val="bullet"/>
+      <w:lvlText w:val=""/>
+      <w:lvlJc w:val="left"/>
+      <w:pPr>
+        <w:ind w:left="4320" w:hanging="360"/>
+      </w:pPr>
+      <w:rPr>
+        <w:rFonts w:ascii="Wingdings" w:hAnsi="Wingdings" w:hint="default"/>
+      </w:rPr>
+    </w:lvl>
+    <w:lvl w:ilvl="6" w:tplc="40090001" w:tentative="1">
+      <w:start w:val="1"/>
+      <w:numFmt w:val="bullet"/>
+      <w:lvlText w:val=""/>
+      <w:lvlJc w:val="left"/>
+      <w:pPr>
+        <w:ind w:left="5040" w:hanging="360"/>
+      </w:pPr>
+      <w:rPr>
+        <w:rFonts w:ascii="Symbol" w:hAnsi="Symbol" w:hint="default"/>
+      </w:rPr>
+    </w:lvl>
+    <w:lvl w:ilvl="7" w:tplc="40090003" w:tentative="1">
+      <w:start w:val="1"/>
+      <w:numFmt w:val="bullet"/>
+      <w:lvlText w:val="o"/>
+      <w:lvlJc w:val="left"/>
+      <w:pPr>
+        <w:ind w:left="5760" w:hanging="360"/>
+      </w:pPr>
+      <w:rPr>
+        <w:rFonts w:ascii="Courier New" w:hAnsi="Courier New" w:cs="Courier New" w:hint="default"/>
+      </w:rPr>
+    </w:lvl>
+    <w:lvl w:ilvl="8" w:tplc="40090005" w:tentative="1">
+      <w:start w:val="1"/>
+      <w:numFmt w:val="bullet"/>
+      <w:lvlText w:val=""/>
+      <w:lvlJc w:val="left"/>
+      <w:pPr>
+        <w:ind w:left="6480" w:hanging="360"/>
+      </w:pPr>
+      <w:rPr>
+        <w:rFonts w:ascii="Wingdings" w:hAnsi="Wingdings" w:hint="default"/>
+      </w:rPr>
+    </w:lvl>
+  </w:abstractNum>
+  <w:abstractNum w:abstractNumId="19" w15:restartNumberingAfterBreak="0">
     <w:nsid w:val="50575D30"/>
     <w:multiLevelType w:val="multilevel"/>
     <w:tmpl w:val="7C961A8A"/>
@@ -20535,7 +21012,7 @@
       </w:rPr>
     </w:lvl>
   </w:abstractNum>
-  <w:abstractNum w:abstractNumId="19" w15:restartNumberingAfterBreak="0">
+  <w:abstractNum w:abstractNumId="20" w15:restartNumberingAfterBreak="0">
     <w:nsid w:val="51BE2AF5"/>
     <w:multiLevelType w:val="hybridMultilevel"/>
     <w:tmpl w:val="685887E8"/>
@@ -20648,7 +21125,7 @@
       </w:rPr>
     </w:lvl>
   </w:abstractNum>
-  <w:abstractNum w:abstractNumId="20" w15:restartNumberingAfterBreak="0">
+  <w:abstractNum w:abstractNumId="21" w15:restartNumberingAfterBreak="0">
     <w:nsid w:val="5D7F1A93"/>
     <w:multiLevelType w:val="hybridMultilevel"/>
     <w:tmpl w:val="7F16F31A"/>
@@ -20761,7 +21238,7 @@
       </w:rPr>
     </w:lvl>
   </w:abstractNum>
-  <w:abstractNum w:abstractNumId="21" w15:restartNumberingAfterBreak="0">
+  <w:abstractNum w:abstractNumId="22" w15:restartNumberingAfterBreak="0">
     <w:nsid w:val="5DBC4653"/>
     <w:multiLevelType w:val="hybridMultilevel"/>
     <w:tmpl w:val="F4B085E4"/>
@@ -20874,7 +21351,7 @@
       </w:rPr>
     </w:lvl>
   </w:abstractNum>
-  <w:abstractNum w:abstractNumId="22" w15:restartNumberingAfterBreak="0">
+  <w:abstractNum w:abstractNumId="23" w15:restartNumberingAfterBreak="0">
     <w:nsid w:val="654C508E"/>
     <w:multiLevelType w:val="hybridMultilevel"/>
     <w:tmpl w:val="5CCEE5FE"/>
@@ -20987,7 +21464,7 @@
       </w:rPr>
     </w:lvl>
   </w:abstractNum>
-  <w:abstractNum w:abstractNumId="23" w15:restartNumberingAfterBreak="0">
+  <w:abstractNum w:abstractNumId="24" w15:restartNumberingAfterBreak="0">
     <w:nsid w:val="6A396098"/>
     <w:multiLevelType w:val="hybridMultilevel"/>
     <w:tmpl w:val="FB6E4734"/>
@@ -21100,7 +21577,7 @@
       </w:rPr>
     </w:lvl>
   </w:abstractNum>
-  <w:abstractNum w:abstractNumId="24" w15:restartNumberingAfterBreak="0">
+  <w:abstractNum w:abstractNumId="25" w15:restartNumberingAfterBreak="0">
     <w:nsid w:val="6AA75B73"/>
     <w:multiLevelType w:val="hybridMultilevel"/>
     <w:tmpl w:val="34FC1E56"/>
@@ -21213,7 +21690,7 @@
       </w:rPr>
     </w:lvl>
   </w:abstractNum>
-  <w:abstractNum w:abstractNumId="25" w15:restartNumberingAfterBreak="0">
+  <w:abstractNum w:abstractNumId="26" w15:restartNumberingAfterBreak="0">
     <w:nsid w:val="7424605D"/>
     <w:multiLevelType w:val="hybridMultilevel"/>
     <w:tmpl w:val="1D3E4F14"/>
@@ -21326,7 +21803,7 @@
       </w:rPr>
     </w:lvl>
   </w:abstractNum>
-  <w:abstractNum w:abstractNumId="26" w15:restartNumberingAfterBreak="0">
+  <w:abstractNum w:abstractNumId="27" w15:restartNumberingAfterBreak="0">
     <w:nsid w:val="76A269E2"/>
     <w:multiLevelType w:val="multilevel"/>
     <w:tmpl w:val="4009001F"/>
@@ -21412,7 +21889,7 @@
       </w:pPr>
     </w:lvl>
   </w:abstractNum>
-  <w:abstractNum w:abstractNumId="27" w15:restartNumberingAfterBreak="0">
+  <w:abstractNum w:abstractNumId="28" w15:restartNumberingAfterBreak="0">
     <w:nsid w:val="79D11A5C"/>
     <w:multiLevelType w:val="multilevel"/>
     <w:tmpl w:val="04090025"/>
@@ -21499,7 +21976,7 @@
     </w:lvl>
   </w:abstractNum>
   <w:num w:numId="1">
-    <w:abstractNumId w:val="27"/>
+    <w:abstractNumId w:val="28"/>
   </w:num>
   <w:num w:numId="2">
     <w:abstractNumId w:val="7"/>
@@ -21514,13 +21991,13 @@
     <w:abstractNumId w:val="8"/>
   </w:num>
   <w:num w:numId="6">
-    <w:abstractNumId w:val="22"/>
+    <w:abstractNumId w:val="23"/>
   </w:num>
   <w:num w:numId="7">
     <w:abstractNumId w:val="4"/>
   </w:num>
   <w:num w:numId="8">
-    <w:abstractNumId w:val="25"/>
+    <w:abstractNumId w:val="26"/>
   </w:num>
   <w:num w:numId="9">
     <w:abstractNumId w:val="1"/>
@@ -21529,28 +22006,28 @@
     <w:abstractNumId w:val="3"/>
   </w:num>
   <w:num w:numId="11">
-    <w:abstractNumId w:val="19"/>
+    <w:abstractNumId w:val="20"/>
   </w:num>
   <w:num w:numId="12">
     <w:abstractNumId w:val="13"/>
   </w:num>
   <w:num w:numId="13">
-    <w:abstractNumId w:val="24"/>
+    <w:abstractNumId w:val="25"/>
   </w:num>
   <w:num w:numId="14">
-    <w:abstractNumId w:val="18"/>
+    <w:abstractNumId w:val="19"/>
   </w:num>
   <w:num w:numId="15">
     <w:abstractNumId w:val="5"/>
   </w:num>
   <w:num w:numId="16">
-    <w:abstractNumId w:val="20"/>
+    <w:abstractNumId w:val="21"/>
   </w:num>
   <w:num w:numId="17">
-    <w:abstractNumId w:val="26"/>
+    <w:abstractNumId w:val="27"/>
   </w:num>
   <w:num w:numId="18">
-    <w:abstractNumId w:val="21"/>
+    <w:abstractNumId w:val="22"/>
   </w:num>
   <w:num w:numId="19">
     <w:abstractNumId w:val="2"/>
@@ -21562,7 +22039,7 @@
     <w:abstractNumId w:val="11"/>
   </w:num>
   <w:num w:numId="22">
-    <w:abstractNumId w:val="23"/>
+    <w:abstractNumId w:val="24"/>
   </w:num>
   <w:num w:numId="23">
     <w:abstractNumId w:val="6"/>
@@ -21581,6 +22058,9 @@
   </w:num>
   <w:num w:numId="28">
     <w:abstractNumId w:val="0"/>
+  </w:num>
+  <w:num w:numId="29">
+    <w:abstractNumId w:val="18"/>
   </w:num>
 </w:numbering>
 </file>
@@ -23188,7 +23668,7 @@
 </file>
 
 <file path=customXml/itemProps1.xml><?xml version="1.0" encoding="utf-8"?>
-<ds:datastoreItem xmlns:ds="http://schemas.openxmlformats.org/officeDocument/2006/customXml" ds:itemID="{926B03EF-C548-4C6C-8632-B199FDCBBD6E}">
+<ds:datastoreItem xmlns:ds="http://schemas.openxmlformats.org/officeDocument/2006/customXml" ds:itemID="{4EB470B6-32EF-4ECE-A481-3EB1CFAFB3B6}">
   <ds:schemaRefs>
     <ds:schemaRef ds:uri="http://schemas.openxmlformats.org/officeDocument/2006/bibliography"/>
   </ds:schemaRefs>

</xml_diff>